<commit_message>
final prep for tonight
</commit_message>
<xml_diff>
--- a/DND/Down Times/Pit Fighting.docx
+++ b/DND/Down Times/Pit Fighting.docx
@@ -276,6 +276,32 @@
               </w:rPr>
               <w:t>Pit fighting is the lowest form of combat trial.  These contests are frequented by the poorest of the city and often have extremely low competition. There is not a whole lot to gain from these contests, but the risks are low.  Contests are stopped by KO or TKO.</w:t>
             </w:r>
+            <w:r>
+              <w:rPr>
+                <w:sz w:val="18"/>
+              </w:rPr>
+              <w:t xml:space="preserve"> </w:t>
+            </w:r>
+          </w:p>
+          <w:p>
+            <w:pPr>
+              <w:rPr>
+                <w:sz w:val="18"/>
+              </w:rPr>
+            </w:pPr>
+          </w:p>
+          <w:p>
+            <w:pPr>
+              <w:rPr>
+                <w:sz w:val="18"/>
+              </w:rPr>
+            </w:pPr>
+            <w:r>
+              <w:rPr>
+                <w:sz w:val="18"/>
+              </w:rPr>
+              <w:t>Twice per week.</w:t>
+            </w:r>
           </w:p>
         </w:tc>
         <w:tc>
@@ -466,6 +492,26 @@
               <w:t>Tournament fighting is a very popular combat trial.  These contests are frequented by the low and middle class and often draw large crowds.  Tournament combat does involve weaponry, but there are rarely any deaths.  Contest are stopped when one of the contestants yields. Tournaments have 8 contestants, so you must win three combat trials to get first place.</w:t>
             </w:r>
           </w:p>
+          <w:p>
+            <w:pPr>
+              <w:rPr>
+                <w:sz w:val="18"/>
+              </w:rPr>
+            </w:pPr>
+          </w:p>
+          <w:p>
+            <w:pPr>
+              <w:rPr>
+                <w:sz w:val="18"/>
+              </w:rPr>
+            </w:pPr>
+            <w:r>
+              <w:rPr>
+                <w:sz w:val="18"/>
+              </w:rPr>
+              <w:t>Once per week.</w:t>
+            </w:r>
+          </w:p>
         </w:tc>
         <w:tc>
           <w:tcPr>
@@ -674,7 +720,19 @@
               <w:rPr>
                 <w:sz w:val="18"/>
               </w:rPr>
-              <w:t xml:space="preserve"> place: 200g</w:t>
+              <w:t xml:space="preserve"> place: </w:t>
+            </w:r>
+            <w:r>
+              <w:rPr>
+                <w:sz w:val="18"/>
+              </w:rPr>
+              <w:t>3</w:t>
+            </w:r>
+            <w:r>
+              <w:rPr>
+                <w:sz w:val="18"/>
+              </w:rPr>
+              <w:t>00g</w:t>
             </w:r>
           </w:p>
           <w:p>
@@ -825,6 +883,26 @@
               <w:t xml:space="preserve">Local colosseums are usually the first real exposure a serious fighter gets.  Along with the glory comes the risk, though.  This is the first arena a contender may see death.  Due to the high quality of these matches, one cannot simply walk in to a ring and fight. </w:t>
             </w:r>
           </w:p>
+          <w:p>
+            <w:pPr>
+              <w:rPr>
+                <w:sz w:val="18"/>
+              </w:rPr>
+            </w:pPr>
+          </w:p>
+          <w:p>
+            <w:pPr>
+              <w:rPr>
+                <w:sz w:val="18"/>
+              </w:rPr>
+            </w:pPr>
+            <w:r>
+              <w:rPr>
+                <w:sz w:val="18"/>
+              </w:rPr>
+              <w:t>Once per week.</w:t>
+            </w:r>
+          </w:p>
         </w:tc>
         <w:tc>
           <w:tcPr>
@@ -1331,6 +1409,26 @@
               <w:t>The Grand Colosseum is the highest tier of combat.  These massive arenas are only found in major cities, if at all.   The level of competition is like no other and there is a high risk of death.  Losers rarely make it out with their lives.</w:t>
             </w:r>
           </w:p>
+          <w:p>
+            <w:pPr>
+              <w:rPr>
+                <w:sz w:val="18"/>
+              </w:rPr>
+            </w:pPr>
+          </w:p>
+          <w:p>
+            <w:pPr>
+              <w:rPr>
+                <w:sz w:val="18"/>
+              </w:rPr>
+            </w:pPr>
+            <w:r>
+              <w:rPr>
+                <w:sz w:val="18"/>
+              </w:rPr>
+              <w:t>Once per week.</w:t>
+            </w:r>
+          </w:p>
         </w:tc>
         <w:tc>
           <w:tcPr>
@@ -1347,6 +1445,8 @@
                 <w:sz w:val="18"/>
               </w:rPr>
             </w:pPr>
+            <w:bookmarkStart w:id="0" w:name="_GoBack"/>
+            <w:bookmarkEnd w:id="0"/>
             <w:r>
               <w:rPr>
                 <w:sz w:val="18"/>
@@ -1395,14 +1495,12 @@
               </w:rPr>
               <w:t xml:space="preserve">ster </w:t>
             </w:r>
-            <w:proofErr w:type="gramStart"/>
-            <w:r>
-              <w:rPr>
-                <w:sz w:val="18"/>
-              </w:rPr>
-              <w:t>approval</w:t>
-            </w:r>
-            <w:proofErr w:type="gramEnd"/>
+            <w:r>
+              <w:rPr>
+                <w:sz w:val="18"/>
+              </w:rPr>
+              <w:t>Approval</w:t>
+            </w:r>
             <w:r>
               <w:rPr>
                 <w:sz w:val="18"/>
@@ -2256,47 +2354,39 @@
     </w:p>
     <w:p>
       <w:pPr>
-        <w:spacing w:after="0"/>
-      </w:pPr>
-      <w:r>
-        <w:t>PIT</w:t>
-      </w:r>
-    </w:p>
-    <w:p>
-      <w:pPr>
         <w:pStyle w:val="ListParagraph"/>
         <w:numPr>
           <w:ilvl w:val="0"/>
-          <w:numId w:val="15"/>
+          <w:numId w:val="17"/>
         </w:numPr>
         <w:spacing w:after="0"/>
       </w:pPr>
-      <w:r>
-        <w:t xml:space="preserve">1 </w:t>
-      </w:r>
       <w:proofErr w:type="spellStart"/>
       <w:r>
-        <w:t>str</w:t>
+        <w:t>Str</w:t>
       </w:r>
       <w:proofErr w:type="spellEnd"/>
       <w:r>
-        <w:t xml:space="preserve">, 0 </w:t>
+        <w:t xml:space="preserve">: -4, </w:t>
       </w:r>
       <w:proofErr w:type="spellStart"/>
       <w:r>
-        <w:t>dex</w:t>
+        <w:t>Dex</w:t>
       </w:r>
       <w:proofErr w:type="spellEnd"/>
       <w:r>
-        <w:t xml:space="preserve">, 0 </w:t>
+        <w:t xml:space="preserve">: -3, </w:t>
       </w:r>
       <w:proofErr w:type="spellStart"/>
       <w:r>
-        <w:t>wis</w:t>
+        <w:t>Wis</w:t>
       </w:r>
       <w:proofErr w:type="spellEnd"/>
       <w:r>
-        <w:t>, -2 performance, 0 crowd favor</w:t>
+        <w:t>: +1, CV: 3 (+0)</w:t>
+      </w:r>
+      <w:r>
+        <w:t>, Per: -1</w:t>
       </w:r>
     </w:p>
     <w:p>
@@ -2304,57 +2394,39 @@
         <w:pStyle w:val="ListParagraph"/>
         <w:numPr>
           <w:ilvl w:val="0"/>
-          <w:numId w:val="15"/>
+          <w:numId w:val="17"/>
         </w:numPr>
         <w:spacing w:after="0"/>
       </w:pPr>
-      <w:r>
-        <w:t>-1</w:t>
-      </w:r>
-      <w:r>
-        <w:t xml:space="preserve"> </w:t>
-      </w:r>
       <w:proofErr w:type="spellStart"/>
       <w:r>
-        <w:t>str</w:t>
+        <w:t>Str</w:t>
       </w:r>
       <w:proofErr w:type="spellEnd"/>
       <w:r>
-        <w:t xml:space="preserve">, 0 </w:t>
+        <w:t xml:space="preserve">: -3, </w:t>
       </w:r>
       <w:proofErr w:type="spellStart"/>
       <w:r>
-        <w:t>dex</w:t>
+        <w:t>Dex</w:t>
       </w:r>
       <w:proofErr w:type="spellEnd"/>
       <w:r>
-        <w:t xml:space="preserve">, </w:t>
-      </w:r>
-      <w:r>
-        <w:t>-3</w:t>
-      </w:r>
-      <w:r>
-        <w:t xml:space="preserve"> </w:t>
+        <w:t xml:space="preserve">: -2, </w:t>
       </w:r>
       <w:proofErr w:type="spellStart"/>
       <w:r>
-        <w:t>wis</w:t>
+        <w:t>Wis</w:t>
       </w:r>
       <w:proofErr w:type="spellEnd"/>
       <w:r>
-        <w:t>, -</w:t>
-      </w:r>
-      <w:r>
-        <w:t>4</w:t>
-      </w:r>
-      <w:r>
-        <w:t xml:space="preserve"> performance, </w:t>
-      </w:r>
-      <w:r>
-        <w:t>2</w:t>
-      </w:r>
-      <w:r>
-        <w:t xml:space="preserve"> crowd favor</w:t>
+        <w:t>: +1, CV: 6 (+0)</w:t>
+      </w:r>
+      <w:r>
+        <w:t>, Per:</w:t>
+      </w:r>
+      <w:r>
+        <w:t xml:space="preserve"> -3</w:t>
       </w:r>
     </w:p>
     <w:p>
@@ -2362,57 +2434,39 @@
         <w:pStyle w:val="ListParagraph"/>
         <w:numPr>
           <w:ilvl w:val="0"/>
-          <w:numId w:val="15"/>
+          <w:numId w:val="17"/>
         </w:numPr>
         <w:spacing w:after="0"/>
       </w:pPr>
-      <w:r>
-        <w:t>3</w:t>
-      </w:r>
-      <w:r>
-        <w:t xml:space="preserve"> </w:t>
-      </w:r>
       <w:proofErr w:type="spellStart"/>
       <w:r>
-        <w:t>str</w:t>
+        <w:t>Str</w:t>
       </w:r>
       <w:proofErr w:type="spellEnd"/>
       <w:r>
-        <w:t xml:space="preserve">, </w:t>
-      </w:r>
-      <w:r>
-        <w:t>1</w:t>
-      </w:r>
-      <w:r>
-        <w:t xml:space="preserve"> </w:t>
+        <w:t xml:space="preserve">: -1, </w:t>
       </w:r>
       <w:proofErr w:type="spellStart"/>
       <w:r>
-        <w:t>dex</w:t>
+        <w:t>Dex</w:t>
       </w:r>
       <w:proofErr w:type="spellEnd"/>
       <w:r>
-        <w:t xml:space="preserve">, 0 </w:t>
+        <w:t xml:space="preserve">: -1, </w:t>
       </w:r>
       <w:proofErr w:type="spellStart"/>
       <w:r>
-        <w:t>wis</w:t>
+        <w:t>Wis</w:t>
       </w:r>
       <w:proofErr w:type="spellEnd"/>
       <w:r>
-        <w:t xml:space="preserve">, </w:t>
-      </w:r>
-      <w:r>
-        <w:t>1</w:t>
-      </w:r>
-      <w:r>
-        <w:t xml:space="preserve"> performance, </w:t>
-      </w:r>
-      <w:r>
-        <w:t>5</w:t>
-      </w:r>
-      <w:r>
-        <w:t xml:space="preserve"> crowd favor</w:t>
+        <w:t>: +2, CV: 3 (+0)</w:t>
+      </w:r>
+      <w:r>
+        <w:t>, Per:</w:t>
+      </w:r>
+      <w:r>
+        <w:t xml:space="preserve"> 0</w:t>
       </w:r>
     </w:p>
     <w:p>
@@ -2420,63 +2474,39 @@
         <w:pStyle w:val="ListParagraph"/>
         <w:numPr>
           <w:ilvl w:val="0"/>
-          <w:numId w:val="15"/>
+          <w:numId w:val="17"/>
         </w:numPr>
         <w:spacing w:after="0"/>
       </w:pPr>
-      <w:r>
-        <w:t>3</w:t>
-      </w:r>
-      <w:r>
-        <w:t xml:space="preserve"> </w:t>
-      </w:r>
       <w:proofErr w:type="spellStart"/>
       <w:r>
-        <w:t>str</w:t>
+        <w:t>Str</w:t>
       </w:r>
       <w:proofErr w:type="spellEnd"/>
       <w:r>
-        <w:t xml:space="preserve">, </w:t>
-      </w:r>
-      <w:r>
-        <w:t>-1</w:t>
-      </w:r>
-      <w:r>
-        <w:t xml:space="preserve"> </w:t>
+        <w:t xml:space="preserve">: -2, </w:t>
       </w:r>
       <w:proofErr w:type="spellStart"/>
       <w:r>
-        <w:t>dex</w:t>
+        <w:t>Dex</w:t>
       </w:r>
       <w:proofErr w:type="spellEnd"/>
       <w:r>
-        <w:t xml:space="preserve">, </w:t>
-      </w:r>
-      <w:r>
-        <w:t>1</w:t>
-      </w:r>
-      <w:r>
-        <w:t xml:space="preserve"> </w:t>
+        <w:t xml:space="preserve">: +1, </w:t>
       </w:r>
       <w:proofErr w:type="spellStart"/>
       <w:r>
-        <w:t>wis</w:t>
+        <w:t>Wis</w:t>
       </w:r>
       <w:proofErr w:type="spellEnd"/>
       <w:r>
-        <w:t xml:space="preserve">, </w:t>
-      </w:r>
-      <w:r>
-        <w:t>2</w:t>
-      </w:r>
-      <w:r>
-        <w:t xml:space="preserve"> performance, </w:t>
-      </w:r>
-      <w:r>
-        <w:t>2</w:t>
-      </w:r>
-      <w:r>
-        <w:t xml:space="preserve"> crowd favor</w:t>
+        <w:t>: +2, CV: 6 (+0)</w:t>
+      </w:r>
+      <w:r>
+        <w:t>, Per:</w:t>
+      </w:r>
+      <w:r>
+        <w:t xml:space="preserve"> +2</w:t>
       </w:r>
     </w:p>
     <w:p>
@@ -2484,57 +2514,39 @@
         <w:pStyle w:val="ListParagraph"/>
         <w:numPr>
           <w:ilvl w:val="0"/>
-          <w:numId w:val="15"/>
+          <w:numId w:val="17"/>
         </w:numPr>
         <w:spacing w:after="0"/>
       </w:pPr>
-      <w:r>
-        <w:t>5</w:t>
-      </w:r>
-      <w:r>
-        <w:t xml:space="preserve"> </w:t>
-      </w:r>
       <w:proofErr w:type="spellStart"/>
       <w:r>
-        <w:t>str</w:t>
+        <w:t>Str</w:t>
       </w:r>
       <w:proofErr w:type="spellEnd"/>
       <w:r>
-        <w:t xml:space="preserve">, 0 </w:t>
+        <w:t xml:space="preserve">: +1, </w:t>
       </w:r>
       <w:proofErr w:type="spellStart"/>
       <w:r>
-        <w:t>dex</w:t>
+        <w:t>Dex</w:t>
       </w:r>
       <w:proofErr w:type="spellEnd"/>
       <w:r>
-        <w:t xml:space="preserve">, </w:t>
-      </w:r>
-      <w:r>
-        <w:t>-3</w:t>
-      </w:r>
-      <w:r>
-        <w:t xml:space="preserve"> </w:t>
+        <w:t xml:space="preserve">, -1, </w:t>
       </w:r>
       <w:proofErr w:type="spellStart"/>
       <w:r>
-        <w:t>wis</w:t>
+        <w:t>Wis</w:t>
       </w:r>
       <w:proofErr w:type="spellEnd"/>
       <w:r>
-        <w:t>,</w:t>
-      </w:r>
-      <w:r>
-        <w:t xml:space="preserve"> 0</w:t>
-      </w:r>
-      <w:r>
-        <w:t xml:space="preserve"> performance, </w:t>
-      </w:r>
-      <w:r>
-        <w:t>10</w:t>
-      </w:r>
-      <w:r>
-        <w:t xml:space="preserve"> crowd favor</w:t>
+        <w:t>: 0, CV: -7 (+0)</w:t>
+      </w:r>
+      <w:r>
+        <w:t>, Per:</w:t>
+      </w:r>
+      <w:r>
+        <w:t xml:space="preserve"> +2</w:t>
       </w:r>
     </w:p>
     <w:p>
@@ -2542,63 +2554,39 @@
         <w:pStyle w:val="ListParagraph"/>
         <w:numPr>
           <w:ilvl w:val="0"/>
-          <w:numId w:val="15"/>
+          <w:numId w:val="17"/>
         </w:numPr>
         <w:spacing w:after="0"/>
       </w:pPr>
-      <w:r>
-        <w:t>-2</w:t>
-      </w:r>
-      <w:r>
-        <w:t xml:space="preserve"> </w:t>
-      </w:r>
       <w:proofErr w:type="spellStart"/>
       <w:r>
-        <w:t>str</w:t>
+        <w:t>Str</w:t>
       </w:r>
       <w:proofErr w:type="spellEnd"/>
       <w:r>
-        <w:t xml:space="preserve">, </w:t>
-      </w:r>
-      <w:r>
-        <w:t>3</w:t>
-      </w:r>
-      <w:r>
-        <w:t xml:space="preserve"> </w:t>
+        <w:t xml:space="preserve">: 0, </w:t>
       </w:r>
       <w:proofErr w:type="spellStart"/>
       <w:r>
-        <w:t>dex</w:t>
+        <w:t>Dex</w:t>
       </w:r>
       <w:proofErr w:type="spellEnd"/>
       <w:r>
-        <w:t xml:space="preserve">, </w:t>
-      </w:r>
-      <w:r>
-        <w:t>3</w:t>
-      </w:r>
-      <w:r>
-        <w:t xml:space="preserve"> </w:t>
+        <w:t xml:space="preserve">: +4, </w:t>
       </w:r>
       <w:proofErr w:type="spellStart"/>
       <w:r>
-        <w:t>wis</w:t>
+        <w:t>Wis</w:t>
       </w:r>
       <w:proofErr w:type="spellEnd"/>
       <w:r>
-        <w:t xml:space="preserve">, </w:t>
-      </w:r>
-      <w:r>
-        <w:t>1</w:t>
-      </w:r>
-      <w:r>
-        <w:t xml:space="preserve"> performance, </w:t>
-      </w:r>
-      <w:r>
-        <w:t>2</w:t>
-      </w:r>
-      <w:r>
-        <w:t xml:space="preserve"> crowd favor</w:t>
+        <w:t>: -2, CV: 6 (+0)</w:t>
+      </w:r>
+      <w:r>
+        <w:t>, Per:</w:t>
+      </w:r>
+      <w:r>
+        <w:t xml:space="preserve"> +1</w:t>
       </w:r>
     </w:p>
     <w:p>
@@ -2606,57 +2594,39 @@
         <w:pStyle w:val="ListParagraph"/>
         <w:numPr>
           <w:ilvl w:val="0"/>
-          <w:numId w:val="15"/>
+          <w:numId w:val="17"/>
         </w:numPr>
         <w:spacing w:after="0"/>
       </w:pPr>
-      <w:r>
-        <w:t>-1</w:t>
-      </w:r>
-      <w:r>
-        <w:t xml:space="preserve"> </w:t>
-      </w:r>
       <w:proofErr w:type="spellStart"/>
       <w:r>
-        <w:t>str</w:t>
+        <w:t>Str</w:t>
       </w:r>
       <w:proofErr w:type="spellEnd"/>
       <w:r>
-        <w:t xml:space="preserve">, </w:t>
-      </w:r>
-      <w:r>
-        <w:t>5</w:t>
-      </w:r>
-      <w:r>
-        <w:t xml:space="preserve"> </w:t>
+        <w:t xml:space="preserve">: +4, </w:t>
       </w:r>
       <w:proofErr w:type="spellStart"/>
       <w:r>
-        <w:t>dex</w:t>
+        <w:t>Dex</w:t>
       </w:r>
       <w:proofErr w:type="spellEnd"/>
       <w:r>
-        <w:t xml:space="preserve">, </w:t>
-      </w:r>
-      <w:r>
-        <w:t>1</w:t>
-      </w:r>
-      <w:r>
-        <w:t xml:space="preserve"> </w:t>
+        <w:t xml:space="preserve">: 0, </w:t>
       </w:r>
       <w:proofErr w:type="spellStart"/>
       <w:r>
-        <w:t>wis</w:t>
+        <w:t>Wis</w:t>
       </w:r>
       <w:proofErr w:type="spellEnd"/>
       <w:r>
-        <w:t xml:space="preserve">, -2 performance, </w:t>
-      </w:r>
-      <w:r>
-        <w:t>-7</w:t>
-      </w:r>
-      <w:r>
-        <w:t xml:space="preserve"> crowd favor</w:t>
+        <w:t>: -2, CV: 6 (+0)</w:t>
+      </w:r>
+      <w:r>
+        <w:t>, Per:</w:t>
+      </w:r>
+      <w:r>
+        <w:t xml:space="preserve"> -4</w:t>
       </w:r>
     </w:p>
     <w:p>
@@ -2664,68 +2634,46 @@
         <w:pStyle w:val="ListParagraph"/>
         <w:numPr>
           <w:ilvl w:val="0"/>
-          <w:numId w:val="15"/>
+          <w:numId w:val="17"/>
         </w:numPr>
         <w:spacing w:after="0"/>
       </w:pPr>
-      <w:r>
-        <w:t xml:space="preserve">1 </w:t>
-      </w:r>
       <w:proofErr w:type="spellStart"/>
       <w:r>
-        <w:t>str</w:t>
+        <w:t>Str</w:t>
       </w:r>
       <w:proofErr w:type="spellEnd"/>
       <w:r>
-        <w:t xml:space="preserve">, </w:t>
-      </w:r>
-      <w:r>
-        <w:t>1</w:t>
-      </w:r>
-      <w:r>
-        <w:t xml:space="preserve"> </w:t>
+        <w:t xml:space="preserve">: +4, </w:t>
       </w:r>
       <w:proofErr w:type="spellStart"/>
       <w:r>
-        <w:t>dex</w:t>
+        <w:t>Dex</w:t>
       </w:r>
       <w:proofErr w:type="spellEnd"/>
       <w:r>
-        <w:t xml:space="preserve">, </w:t>
-      </w:r>
-      <w:r>
-        <w:t>1</w:t>
-      </w:r>
-      <w:r>
-        <w:t xml:space="preserve"> </w:t>
+        <w:t xml:space="preserve">: +4, </w:t>
       </w:r>
       <w:proofErr w:type="spellStart"/>
       <w:r>
-        <w:t>wis</w:t>
+        <w:t>Wis</w:t>
       </w:r>
       <w:proofErr w:type="spellEnd"/>
       <w:r>
-        <w:t xml:space="preserve">, </w:t>
-      </w:r>
-      <w:r>
-        <w:t>1</w:t>
-      </w:r>
-      <w:r>
-        <w:t xml:space="preserve"> performance, </w:t>
-      </w:r>
-      <w:r>
-        <w:t>1</w:t>
-      </w:r>
-      <w:r>
-        <w:t xml:space="preserve"> crowd favor</w:t>
+        <w:t>: 0, CV: 0 (+0)</w:t>
+      </w:r>
+      <w:r>
+        <w:t>, Per:</w:t>
+      </w:r>
+      <w:r>
+        <w:t xml:space="preserve"> +1</w:t>
       </w:r>
     </w:p>
     <w:p>
       <w:pPr>
+        <w:pStyle w:val="ListParagraph"/>
         <w:spacing w:after="0"/>
       </w:pPr>
-      <w:bookmarkStart w:id="0" w:name="_GoBack"/>
-      <w:bookmarkEnd w:id="0"/>
     </w:p>
     <w:sectPr>
       <w:pgSz w:w="12240" w:h="15840"/>
@@ -2740,6 +2688,95 @@
 <file path=word/numbering.xml><?xml version="1.0" encoding="utf-8"?>
 <w:numbering xmlns:wpc="http://schemas.microsoft.com/office/word/2010/wordprocessingCanvas" xmlns:mc="http://schemas.openxmlformats.org/markup-compatibility/2006" xmlns:o="urn:schemas-microsoft-com:office:office" xmlns:r="http://schemas.openxmlformats.org/officeDocument/2006/relationships" xmlns:m="http://schemas.openxmlformats.org/officeDocument/2006/math" xmlns:v="urn:schemas-microsoft-com:vml" xmlns:wp14="http://schemas.microsoft.com/office/word/2010/wordprocessingDrawing" xmlns:wp="http://schemas.openxmlformats.org/drawingml/2006/wordprocessingDrawing" xmlns:w10="urn:schemas-microsoft-com:office:word" xmlns:w="http://schemas.openxmlformats.org/wordprocessingml/2006/main" xmlns:w14="http://schemas.microsoft.com/office/word/2010/wordml" xmlns:w15="http://schemas.microsoft.com/office/word/2012/wordml" xmlns:wpg="http://schemas.microsoft.com/office/word/2010/wordprocessingGroup" xmlns:wpi="http://schemas.microsoft.com/office/word/2010/wordprocessingInk" xmlns:wne="http://schemas.microsoft.com/office/word/2006/wordml" xmlns:wps="http://schemas.microsoft.com/office/word/2010/wordprocessingShape" mc:Ignorable="w14 w15 wp14">
   <w:abstractNum w:abstractNumId="0" w15:restartNumberingAfterBreak="0">
+    <w:nsid w:val="196C0375"/>
+    <w:multiLevelType w:val="hybridMultilevel"/>
+    <w:tmpl w:val="D7A6A0E8"/>
+    <w:lvl w:ilvl="0" w:tplc="0409000F">
+      <w:start w:val="1"/>
+      <w:numFmt w:val="decimal"/>
+      <w:lvlText w:val="%1."/>
+      <w:lvlJc w:val="left"/>
+      <w:pPr>
+        <w:ind w:left="720" w:hanging="360"/>
+      </w:pPr>
+      <w:rPr>
+        <w:rFonts w:hint="default"/>
+      </w:rPr>
+    </w:lvl>
+    <w:lvl w:ilvl="1" w:tplc="04090019" w:tentative="1">
+      <w:start w:val="1"/>
+      <w:numFmt w:val="lowerLetter"/>
+      <w:lvlText w:val="%2."/>
+      <w:lvlJc w:val="left"/>
+      <w:pPr>
+        <w:ind w:left="1440" w:hanging="360"/>
+      </w:pPr>
+    </w:lvl>
+    <w:lvl w:ilvl="2" w:tplc="0409001B" w:tentative="1">
+      <w:start w:val="1"/>
+      <w:numFmt w:val="lowerRoman"/>
+      <w:lvlText w:val="%3."/>
+      <w:lvlJc w:val="right"/>
+      <w:pPr>
+        <w:ind w:left="2160" w:hanging="180"/>
+      </w:pPr>
+    </w:lvl>
+    <w:lvl w:ilvl="3" w:tplc="0409000F" w:tentative="1">
+      <w:start w:val="1"/>
+      <w:numFmt w:val="decimal"/>
+      <w:lvlText w:val="%4."/>
+      <w:lvlJc w:val="left"/>
+      <w:pPr>
+        <w:ind w:left="2880" w:hanging="360"/>
+      </w:pPr>
+    </w:lvl>
+    <w:lvl w:ilvl="4" w:tplc="04090019" w:tentative="1">
+      <w:start w:val="1"/>
+      <w:numFmt w:val="lowerLetter"/>
+      <w:lvlText w:val="%5."/>
+      <w:lvlJc w:val="left"/>
+      <w:pPr>
+        <w:ind w:left="3600" w:hanging="360"/>
+      </w:pPr>
+    </w:lvl>
+    <w:lvl w:ilvl="5" w:tplc="0409001B" w:tentative="1">
+      <w:start w:val="1"/>
+      <w:numFmt w:val="lowerRoman"/>
+      <w:lvlText w:val="%6."/>
+      <w:lvlJc w:val="right"/>
+      <w:pPr>
+        <w:ind w:left="4320" w:hanging="180"/>
+      </w:pPr>
+    </w:lvl>
+    <w:lvl w:ilvl="6" w:tplc="0409000F" w:tentative="1">
+      <w:start w:val="1"/>
+      <w:numFmt w:val="decimal"/>
+      <w:lvlText w:val="%7."/>
+      <w:lvlJc w:val="left"/>
+      <w:pPr>
+        <w:ind w:left="5040" w:hanging="360"/>
+      </w:pPr>
+    </w:lvl>
+    <w:lvl w:ilvl="7" w:tplc="04090019" w:tentative="1">
+      <w:start w:val="1"/>
+      <w:numFmt w:val="lowerLetter"/>
+      <w:lvlText w:val="%8."/>
+      <w:lvlJc w:val="left"/>
+      <w:pPr>
+        <w:ind w:left="5760" w:hanging="360"/>
+      </w:pPr>
+    </w:lvl>
+    <w:lvl w:ilvl="8" w:tplc="0409001B" w:tentative="1">
+      <w:start w:val="1"/>
+      <w:numFmt w:val="lowerRoman"/>
+      <w:lvlText w:val="%9."/>
+      <w:lvlJc w:val="right"/>
+      <w:pPr>
+        <w:ind w:left="6480" w:hanging="180"/>
+      </w:pPr>
+    </w:lvl>
+  </w:abstractNum>
+  <w:abstractNum w:abstractNumId="1" w15:restartNumberingAfterBreak="0">
     <w:nsid w:val="27C27EC3"/>
     <w:multiLevelType w:val="hybridMultilevel"/>
     <w:tmpl w:val="B830A67E"/>
@@ -2825,7 +2862,7 @@
       </w:pPr>
     </w:lvl>
   </w:abstractNum>
-  <w:abstractNum w:abstractNumId="1" w15:restartNumberingAfterBreak="0">
+  <w:abstractNum w:abstractNumId="2" w15:restartNumberingAfterBreak="0">
     <w:nsid w:val="2CE16620"/>
     <w:multiLevelType w:val="hybridMultilevel"/>
     <w:tmpl w:val="53928172"/>
@@ -2911,7 +2948,7 @@
       </w:pPr>
     </w:lvl>
   </w:abstractNum>
-  <w:abstractNum w:abstractNumId="2" w15:restartNumberingAfterBreak="0">
+  <w:abstractNum w:abstractNumId="3" w15:restartNumberingAfterBreak="0">
     <w:nsid w:val="3136186E"/>
     <w:multiLevelType w:val="hybridMultilevel"/>
     <w:tmpl w:val="C726B51C"/>
@@ -3000,7 +3037,7 @@
       </w:pPr>
     </w:lvl>
   </w:abstractNum>
-  <w:abstractNum w:abstractNumId="3" w15:restartNumberingAfterBreak="0">
+  <w:abstractNum w:abstractNumId="4" w15:restartNumberingAfterBreak="0">
     <w:nsid w:val="35454F55"/>
     <w:multiLevelType w:val="hybridMultilevel"/>
     <w:tmpl w:val="599C534E"/>
@@ -3086,7 +3123,7 @@
       </w:pPr>
     </w:lvl>
   </w:abstractNum>
-  <w:abstractNum w:abstractNumId="4" w15:restartNumberingAfterBreak="0">
+  <w:abstractNum w:abstractNumId="5" w15:restartNumberingAfterBreak="0">
     <w:nsid w:val="3B126A74"/>
     <w:multiLevelType w:val="hybridMultilevel"/>
     <w:tmpl w:val="9B1AA176"/>
@@ -3175,7 +3212,7 @@
       </w:pPr>
     </w:lvl>
   </w:abstractNum>
-  <w:abstractNum w:abstractNumId="5" w15:restartNumberingAfterBreak="0">
+  <w:abstractNum w:abstractNumId="6" w15:restartNumberingAfterBreak="0">
     <w:nsid w:val="3BDC1844"/>
     <w:multiLevelType w:val="hybridMultilevel"/>
     <w:tmpl w:val="4DAA0B02"/>
@@ -3288,7 +3325,7 @@
       </w:rPr>
     </w:lvl>
   </w:abstractNum>
-  <w:abstractNum w:abstractNumId="6" w15:restartNumberingAfterBreak="0">
+  <w:abstractNum w:abstractNumId="7" w15:restartNumberingAfterBreak="0">
     <w:nsid w:val="462A70D9"/>
     <w:multiLevelType w:val="hybridMultilevel"/>
     <w:tmpl w:val="67988F70"/>
@@ -3377,7 +3414,7 @@
       </w:pPr>
     </w:lvl>
   </w:abstractNum>
-  <w:abstractNum w:abstractNumId="7" w15:restartNumberingAfterBreak="0">
+  <w:abstractNum w:abstractNumId="8" w15:restartNumberingAfterBreak="0">
     <w:nsid w:val="4CDA0AD5"/>
     <w:multiLevelType w:val="hybridMultilevel"/>
     <w:tmpl w:val="5DAE33CC"/>
@@ -3466,7 +3503,7 @@
       </w:pPr>
     </w:lvl>
   </w:abstractNum>
-  <w:abstractNum w:abstractNumId="8" w15:restartNumberingAfterBreak="0">
+  <w:abstractNum w:abstractNumId="9" w15:restartNumberingAfterBreak="0">
     <w:nsid w:val="50574E99"/>
     <w:multiLevelType w:val="hybridMultilevel"/>
     <w:tmpl w:val="427E63F6"/>
@@ -3555,7 +3592,7 @@
       </w:pPr>
     </w:lvl>
   </w:abstractNum>
-  <w:abstractNum w:abstractNumId="9" w15:restartNumberingAfterBreak="0">
+  <w:abstractNum w:abstractNumId="10" w15:restartNumberingAfterBreak="0">
     <w:nsid w:val="53301599"/>
     <w:multiLevelType w:val="hybridMultilevel"/>
     <w:tmpl w:val="39AC0D86"/>
@@ -3644,7 +3681,7 @@
       </w:pPr>
     </w:lvl>
   </w:abstractNum>
-  <w:abstractNum w:abstractNumId="10" w15:restartNumberingAfterBreak="0">
+  <w:abstractNum w:abstractNumId="11" w15:restartNumberingAfterBreak="0">
     <w:nsid w:val="59D92C53"/>
     <w:multiLevelType w:val="hybridMultilevel"/>
     <w:tmpl w:val="3F12E89C"/>
@@ -3733,7 +3770,7 @@
       </w:pPr>
     </w:lvl>
   </w:abstractNum>
-  <w:abstractNum w:abstractNumId="11" w15:restartNumberingAfterBreak="0">
+  <w:abstractNum w:abstractNumId="12" w15:restartNumberingAfterBreak="0">
     <w:nsid w:val="606851C9"/>
     <w:multiLevelType w:val="hybridMultilevel"/>
     <w:tmpl w:val="273EECC0"/>
@@ -3822,7 +3859,7 @@
       </w:pPr>
     </w:lvl>
   </w:abstractNum>
-  <w:abstractNum w:abstractNumId="12" w15:restartNumberingAfterBreak="0">
+  <w:abstractNum w:abstractNumId="13" w15:restartNumberingAfterBreak="0">
     <w:nsid w:val="6B235A91"/>
     <w:multiLevelType w:val="hybridMultilevel"/>
     <w:tmpl w:val="EBB89480"/>
@@ -3911,7 +3948,7 @@
       </w:pPr>
     </w:lvl>
   </w:abstractNum>
-  <w:abstractNum w:abstractNumId="13" w15:restartNumberingAfterBreak="0">
+  <w:abstractNum w:abstractNumId="14" w15:restartNumberingAfterBreak="0">
     <w:nsid w:val="6BDA680C"/>
     <w:multiLevelType w:val="hybridMultilevel"/>
     <w:tmpl w:val="DA82368C"/>
@@ -3997,7 +4034,7 @@
       </w:pPr>
     </w:lvl>
   </w:abstractNum>
-  <w:abstractNum w:abstractNumId="14" w15:restartNumberingAfterBreak="0">
+  <w:abstractNum w:abstractNumId="15" w15:restartNumberingAfterBreak="0">
     <w:nsid w:val="7B302353"/>
     <w:multiLevelType w:val="hybridMultilevel"/>
     <w:tmpl w:val="DD78D3A2"/>
@@ -4083,7 +4120,7 @@
       </w:pPr>
     </w:lvl>
   </w:abstractNum>
-  <w:abstractNum w:abstractNumId="15" w15:restartNumberingAfterBreak="0">
+  <w:abstractNum w:abstractNumId="16" w15:restartNumberingAfterBreak="0">
     <w:nsid w:val="7DF33232"/>
     <w:multiLevelType w:val="hybridMultilevel"/>
     <w:tmpl w:val="53928172"/>
@@ -4170,52 +4207,55 @@
     </w:lvl>
   </w:abstractNum>
   <w:num w:numId="1">
+    <w:abstractNumId w:val="7"/>
+  </w:num>
+  <w:num w:numId="2">
+    <w:abstractNumId w:val="3"/>
+  </w:num>
+  <w:num w:numId="3">
+    <w:abstractNumId w:val="5"/>
+  </w:num>
+  <w:num w:numId="4">
+    <w:abstractNumId w:val="13"/>
+  </w:num>
+  <w:num w:numId="5">
+    <w:abstractNumId w:val="12"/>
+  </w:num>
+  <w:num w:numId="6">
+    <w:abstractNumId w:val="8"/>
+  </w:num>
+  <w:num w:numId="7">
+    <w:abstractNumId w:val="10"/>
+  </w:num>
+  <w:num w:numId="8">
+    <w:abstractNumId w:val="9"/>
+  </w:num>
+  <w:num w:numId="9">
     <w:abstractNumId w:val="6"/>
   </w:num>
-  <w:num w:numId="2">
+  <w:num w:numId="10">
+    <w:abstractNumId w:val="4"/>
+  </w:num>
+  <w:num w:numId="11">
+    <w:abstractNumId w:val="1"/>
+  </w:num>
+  <w:num w:numId="12">
+    <w:abstractNumId w:val="15"/>
+  </w:num>
+  <w:num w:numId="13">
+    <w:abstractNumId w:val="11"/>
+  </w:num>
+  <w:num w:numId="14">
+    <w:abstractNumId w:val="14"/>
+  </w:num>
+  <w:num w:numId="15">
     <w:abstractNumId w:val="2"/>
   </w:num>
-  <w:num w:numId="3">
-    <w:abstractNumId w:val="4"/>
+  <w:num w:numId="16">
+    <w:abstractNumId w:val="16"/>
   </w:num>
-  <w:num w:numId="4">
-    <w:abstractNumId w:val="12"/>
-  </w:num>
-  <w:num w:numId="5">
-    <w:abstractNumId w:val="11"/>
-  </w:num>
-  <w:num w:numId="6">
-    <w:abstractNumId w:val="7"/>
-  </w:num>
-  <w:num w:numId="7">
-    <w:abstractNumId w:val="9"/>
-  </w:num>
-  <w:num w:numId="8">
-    <w:abstractNumId w:val="8"/>
-  </w:num>
-  <w:num w:numId="9">
-    <w:abstractNumId w:val="5"/>
-  </w:num>
-  <w:num w:numId="10">
-    <w:abstractNumId w:val="3"/>
-  </w:num>
-  <w:num w:numId="11">
+  <w:num w:numId="17">
     <w:abstractNumId w:val="0"/>
-  </w:num>
-  <w:num w:numId="12">
-    <w:abstractNumId w:val="14"/>
-  </w:num>
-  <w:num w:numId="13">
-    <w:abstractNumId w:val="10"/>
-  </w:num>
-  <w:num w:numId="14">
-    <w:abstractNumId w:val="13"/>
-  </w:num>
-  <w:num w:numId="15">
-    <w:abstractNumId w:val="1"/>
-  </w:num>
-  <w:num w:numId="16">
-    <w:abstractNumId w:val="15"/>
   </w:num>
 </w:numbering>
 </file>

</xml_diff>